<commit_message>
Week 3 - Application Layer
</commit_message>
<xml_diff>
--- a/Semester 5/Security Fundementals/Threat Modelling.docx
+++ b/Semester 5/Security Fundementals/Threat Modelling.docx
@@ -13,182 +13,628 @@
     <w:p/>
     <w:p>
       <w:pPr>
+        <w:pStyle w:val="Heading1"/>
+      </w:pPr>
+      <w:r>
+        <w:t>Choose an existing web application for conducting threat modelling:  Airbnb, Uber, Netflix, YouTube, Amazon</w:t>
+      </w:r>
+    </w:p>
+    <w:p>
+      <w:r>
+        <w:t>Ebay</w:t>
+      </w:r>
+    </w:p>
+    <w:p>
+      <w:pPr>
+        <w:pStyle w:val="Heading1"/>
+      </w:pPr>
+      <w:r>
+        <w:t>Create a use case diagram of your system (What are we building?)</w:t>
+      </w:r>
+    </w:p>
+    <w:p>
+      <w:r>
+        <w:t xml:space="preserve">The users will be able to </w:t>
+      </w:r>
+    </w:p>
+    <w:p>
+      <w:r>
+        <w:t>Create Accounts</w:t>
+      </w:r>
+    </w:p>
+    <w:p>
+      <w:r>
+        <w:t>Login into Accounts</w:t>
+      </w:r>
+    </w:p>
+    <w:p>
+      <w:r>
+        <w:t>Sell items</w:t>
+      </w:r>
+    </w:p>
+    <w:p>
+      <w:r>
+        <w:t>Buy items</w:t>
+      </w:r>
+    </w:p>
+    <w:p>
+      <w:r>
+        <w:t>Buy Items without signing up</w:t>
+      </w:r>
+    </w:p>
+    <w:p>
+      <w:r>
+        <w:t>Place bids</w:t>
+      </w:r>
+    </w:p>
+    <w:p>
+      <w:r>
+        <w:t>Hold bids</w:t>
+      </w:r>
+    </w:p>
+    <w:p>
+      <w:r>
+        <w:t>Put items on sale</w:t>
+      </w:r>
+    </w:p>
+    <w:p>
+      <w:r>
+        <w:t>Take items off sale without a purchase</w:t>
+      </w:r>
+    </w:p>
+    <w:p/>
+    <w:p>
+      <w:pPr>
+        <w:pStyle w:val="Heading1"/>
+      </w:pPr>
+      <w:r>
+        <w:t>Create 2 abuse cases and 2 misuse cases for your system (What could go wrong?)</w:t>
+      </w:r>
+    </w:p>
+    <w:p>
+      <w:r>
+        <w:t xml:space="preserve">Abuse cases </w:t>
+      </w:r>
+    </w:p>
+    <w:p>
+      <w:pPr>
+        <w:pStyle w:val="ListParagraph"/>
+        <w:numPr>
+          <w:ilvl w:val="0"/>
+          <w:numId w:val="3"/>
+        </w:numPr>
+      </w:pPr>
+      <w:r>
+        <w:t>Fake listing</w:t>
+      </w:r>
+    </w:p>
+    <w:p>
+      <w:pPr>
+        <w:pStyle w:val="ListParagraph"/>
+        <w:numPr>
+          <w:ilvl w:val="0"/>
+          <w:numId w:val="3"/>
+        </w:numPr>
+      </w:pPr>
+      <w:r>
+        <w:t xml:space="preserve">Account </w:t>
+      </w:r>
+      <w:r>
+        <w:t>takeover</w:t>
+      </w:r>
+    </w:p>
+    <w:p>
+      <w:r>
+        <w:t>Misuse cases</w:t>
+      </w:r>
+    </w:p>
+    <w:p>
+      <w:pPr>
+        <w:pStyle w:val="ListParagraph"/>
+        <w:numPr>
+          <w:ilvl w:val="0"/>
+          <w:numId w:val="2"/>
+        </w:numPr>
+      </w:pPr>
+      <w:r>
+        <w:t xml:space="preserve">The user accidentally takes a listing down thinking it was sold but the auction did not finish. </w:t>
+      </w:r>
+    </w:p>
+    <w:p>
+      <w:pPr>
+        <w:pStyle w:val="ListParagraph"/>
+      </w:pPr>
+      <w:r>
+        <w:t>Use creates product listing with incorrect or incomplete information</w:t>
+      </w:r>
+    </w:p>
+    <w:p>
+      <w:pPr>
+        <w:pStyle w:val="ListParagraph"/>
+        <w:numPr>
+          <w:ilvl w:val="0"/>
+          <w:numId w:val="2"/>
+        </w:numPr>
+      </w:pPr>
+      <w:r>
+        <w:t xml:space="preserve">Buyer mistakenly </w:t>
+      </w:r>
+      <w:r>
+        <w:t>enters</w:t>
+      </w:r>
+      <w:r>
+        <w:t xml:space="preserve"> wrong payment details</w:t>
+      </w:r>
+    </w:p>
+    <w:p>
+      <w:pPr>
+        <w:pStyle w:val="Heading1"/>
+      </w:pPr>
+      <w:r>
+        <w:t xml:space="preserve">Do threat modelling using STRIDE methodology (What could go wrong? And What we will do about it) and create a DFD of the system or 1 </w:t>
+      </w:r>
+      <w:r>
+        <w:t>flow</w:t>
+      </w:r>
+    </w:p>
+    <w:p/>
+    <w:p>
+      <w:r>
+        <w:t>S</w:t>
+      </w:r>
+      <w:r>
+        <w:t>poofing Identify:</w:t>
+      </w:r>
+      <w:r>
+        <w:t xml:space="preserve"> Hackers could gain access to </w:t>
+      </w:r>
+      <w:r>
+        <w:t>a</w:t>
+      </w:r>
+      <w:r>
+        <w:t xml:space="preserve"> </w:t>
+      </w:r>
+      <w:r>
+        <w:t>user's</w:t>
+      </w:r>
+      <w:r>
+        <w:t xml:space="preserve"> details and pretend to be them. To prevent this</w:t>
+      </w:r>
+      <w:r>
+        <w:t>,</w:t>
+      </w:r>
+      <w:r>
+        <w:t xml:space="preserve"> we must implement a two</w:t>
+      </w:r>
+      <w:r>
+        <w:t>-</w:t>
+      </w:r>
+      <w:r>
+        <w:t xml:space="preserve">step </w:t>
+      </w:r>
+      <w:r>
+        <w:t>verification whether that is a use of security key, message to mobile or security question</w:t>
+      </w:r>
+    </w:p>
+    <w:p>
+      <w:r>
+        <w:t>Tampering</w:t>
+      </w:r>
+      <w:r>
+        <w:t>:</w:t>
+      </w:r>
+      <w:r>
+        <w:t xml:space="preserve"> The </w:t>
+      </w:r>
+      <w:r>
+        <w:t xml:space="preserve">price </w:t>
+      </w:r>
+      <w:r>
+        <w:t xml:space="preserve">of an item </w:t>
+      </w:r>
+      <w:r>
+        <w:t>with a buy now option may be artificially deflated</w:t>
+      </w:r>
+      <w:r>
+        <w:t xml:space="preserve">, </w:t>
+      </w:r>
+      <w:r>
+        <w:t>then when user presses buy now, they send more money than they thought they would pay. Store the pricing information in different relational database tables.</w:t>
+      </w:r>
+    </w:p>
+    <w:p>
+      <w:r>
+        <w:t>Repudiation</w:t>
+      </w:r>
+      <w:r>
+        <w:t>:</w:t>
+      </w:r>
+      <w:r>
+        <w:t xml:space="preserve"> </w:t>
+      </w:r>
+      <w:r>
+        <w:t>A user made a valid purchase, they reali</w:t>
+      </w:r>
+      <w:r>
+        <w:t>se</w:t>
+      </w:r>
+      <w:r>
+        <w:t xml:space="preserve">d they could not afford it and tried to claim </w:t>
+      </w:r>
+      <w:r>
+        <w:t xml:space="preserve">they did not make the purchase and </w:t>
+      </w:r>
+      <w:r>
+        <w:t>deserve a refund</w:t>
+      </w:r>
+      <w:r>
+        <w:t xml:space="preserve">. To prevent </w:t>
+      </w:r>
+      <w:r>
+        <w:t>this,</w:t>
+      </w:r>
+      <w:r>
+        <w:t xml:space="preserve"> we need a particular key to be set up to confirm that the user </w:t>
+      </w:r>
+      <w:r>
+        <w:t>accepts</w:t>
+      </w:r>
+      <w:r>
+        <w:t xml:space="preserve"> a purchase. </w:t>
+      </w:r>
+      <w:r>
+        <w:t>Within this message</w:t>
+      </w:r>
+      <w:r>
+        <w:t>,</w:t>
+      </w:r>
+      <w:r>
+        <w:t xml:space="preserve"> we need to make it clear what their purchase rights ar.</w:t>
+      </w:r>
+    </w:p>
+    <w:p>
+      <w:r>
+        <w:t>Inform</w:t>
+      </w:r>
+      <w:r>
+        <w:t>ation Disclosure</w:t>
+      </w:r>
+      <w:r>
+        <w:t>:</w:t>
+      </w:r>
+      <w:r>
+        <w:t xml:space="preserve"> Someone’s purchase history could be leaked</w:t>
+      </w:r>
+      <w:r>
+        <w:t xml:space="preserve"> without their consent.</w:t>
+      </w:r>
+      <w:r>
+        <w:t xml:space="preserve"> </w:t>
+      </w:r>
+      <w:r>
+        <w:t xml:space="preserve">We need to employ a policy of minimum access so </w:t>
+      </w:r>
+      <w:r>
+        <w:t>staff cannot see this unless necessary.</w:t>
+      </w:r>
+    </w:p>
+    <w:p>
+      <w:pPr>
+        <w:rPr>
+          <w:lang w:val="en-US"/>
+        </w:rPr>
+      </w:pPr>
+      <w:r>
+        <w:t xml:space="preserve">Denial </w:t>
+      </w:r>
+      <w:r>
+        <w:t>of service</w:t>
+      </w:r>
+      <w:ins w:id="0" w:author="Microsoft Word" w:date="2024-10-04T04:32:00Z">
+        <w:r>
+          <w:t>:</w:t>
+        </w:r>
+      </w:ins>
+      <w:r>
+        <w:t xml:space="preserve"> </w:t>
+      </w:r>
+      <w:r>
+        <w:rPr>
+          <w:rFonts w:ascii="Aptos" w:eastAsia="Aptos" w:hAnsi="Aptos" w:cs="Aptos"/>
+        </w:rPr>
+        <w:t xml:space="preserve">An attacker uses a botnet to flood eBay's servers with excessive HTTP requests, such as constantly searching for items or refreshing product pages. This overwhelms the servers, causing slowdowns or making the site unavailable to legitimate users.To prevent this </w:t>
+      </w:r>
+      <w:r>
+        <w:rPr>
+          <w:lang w:val="en-US"/>
+        </w:rPr>
+        <w:t>.</w:t>
+      </w:r>
+      <w:r>
+        <w:rPr>
+          <w:lang w:val="en-US"/>
+        </w:rPr>
+        <w:t xml:space="preserve"> </w:t>
+      </w:r>
+      <w:r>
+        <w:rPr>
+          <w:rFonts w:ascii="Aptos" w:eastAsia="Aptos" w:hAnsi="Aptos" w:cs="Aptos"/>
+          <w:b/>
+          <w:bCs/>
+          <w:lang w:val="en-US"/>
+        </w:rPr>
+        <w:t>CAPTCHA for Bots</w:t>
+      </w:r>
+      <w:r>
+        <w:rPr>
+          <w:rFonts w:ascii="Aptos" w:eastAsia="Aptos" w:hAnsi="Aptos" w:cs="Aptos"/>
+          <w:lang w:val="en-US"/>
+        </w:rPr>
+        <w:t>:</w:t>
+      </w:r>
+    </w:p>
+    <w:p>
+      <w:r>
+        <w:rPr>
+          <w:rFonts w:ascii="Aptos" w:eastAsia="Aptos" w:hAnsi="Aptos" w:cs="Aptos"/>
+          <w:lang w:val="en-US"/>
+        </w:rPr>
+        <w:t>Use CAPTCHAs to verify that requests are coming from real users, especially during login or critical transactions.</w:t>
+      </w:r>
+    </w:p>
+    <w:p>
+      <w:r>
+        <w:t>E</w:t>
+      </w:r>
+      <w:r>
+        <w:t xml:space="preserve">levation of </w:t>
+      </w:r>
+      <w:r>
+        <w:t>privilege:</w:t>
+      </w:r>
+      <w:r>
+        <w:t xml:space="preserve"> </w:t>
+      </w:r>
+      <w:r>
+        <w:t xml:space="preserve">A user may </w:t>
+      </w:r>
+      <w:r>
+        <w:t xml:space="preserve">be able to grant themselves admin permissions and </w:t>
+      </w:r>
+      <w:r>
+        <w:t xml:space="preserve">mess with </w:t>
+      </w:r>
+      <w:r>
+        <w:t xml:space="preserve">normal accounts, forcefully closing them or altering </w:t>
+      </w:r>
+      <w:r>
+        <w:t>item</w:t>
+      </w:r>
+      <w:r>
+        <w:t xml:space="preserve"> prices.</w:t>
+      </w:r>
+      <w:r>
+        <w:t xml:space="preserve"> </w:t>
+      </w:r>
+      <w:r>
+        <w:t xml:space="preserve">To combat this, </w:t>
+      </w:r>
+      <w:r>
+        <w:t xml:space="preserve">we follow minimum access policy and </w:t>
+      </w:r>
+      <w:r>
+        <w:t>admin accounts are secured even safer.</w:t>
+      </w:r>
+    </w:p>
+    <w:p/>
+    <w:p>
+      <w:pPr>
+        <w:jc w:val="center"/>
+      </w:pPr>
+      <w:r>
+        <w:rPr>
+          <w:noProof/>
+        </w:rPr>
+        <w:drawing>
+          <wp:inline distT="0" distB="0" distL="0" distR="0" wp14:anchorId="3F412A7C" wp14:editId="2A5D96E8">
+            <wp:extent cx="3019076" cy="8936922"/>
+            <wp:effectExtent l="0" t="0" r="0" b="0"/>
+            <wp:docPr id="1766148055" name="Picture 1766148055"/>
+            <wp:cNvGraphicFramePr>
+              <a:graphicFrameLocks xmlns:a="http://schemas.openxmlformats.org/drawingml/2006/main" noChangeAspect="1"/>
+            </wp:cNvGraphicFramePr>
+            <a:graphic xmlns:a="http://schemas.openxmlformats.org/drawingml/2006/main">
+              <a:graphicData uri="http://schemas.openxmlformats.org/drawingml/2006/picture">
+                <pic:pic xmlns:pic="http://schemas.openxmlformats.org/drawingml/2006/picture">
+                  <pic:nvPicPr>
+                    <pic:cNvPr id="0" name=""/>
+                    <pic:cNvPicPr/>
+                  </pic:nvPicPr>
+                  <pic:blipFill>
+                    <a:blip r:embed="rId5">
+                      <a:extLst>
+                        <a:ext uri="{28A0092B-C50C-407E-A947-70E740481C1C}">
+                          <a14:useLocalDpi xmlns:a14="http://schemas.microsoft.com/office/drawing/2010/main" val="0"/>
+                        </a:ext>
+                      </a:extLst>
+                    </a:blip>
+                    <a:srcRect b="1985"/>
+                    <a:stretch>
+                      <a:fillRect/>
+                    </a:stretch>
+                  </pic:blipFill>
+                  <pic:spPr>
+                    <a:xfrm>
+                      <a:off x="0" y="0"/>
+                      <a:ext cx="3019076" cy="8936922"/>
+                    </a:xfrm>
+                    <a:prstGeom prst="rect">
+                      <a:avLst/>
+                    </a:prstGeom>
+                  </pic:spPr>
+                </pic:pic>
+              </a:graphicData>
+            </a:graphic>
+          </wp:inline>
+        </w:drawing>
+      </w:r>
+    </w:p>
+    <w:p>
+      <w:pPr>
+        <w:pStyle w:val="Heading1"/>
+      </w:pPr>
+      <w:r>
+        <w:t>Define 2 security requirements derived from your analysis of threat modelling</w:t>
+      </w:r>
+    </w:p>
+    <w:p>
+      <w:pPr>
+        <w:pStyle w:val="ListParagraph"/>
         <w:numPr>
           <w:ilvl w:val="0"/>
           <w:numId w:val="1"/>
         </w:numPr>
       </w:pPr>
       <w:r>
-        <w:rPr>
-          <w:lang w:val="en-US"/>
-        </w:rPr>
-        <w:t>Choose an existing web application for conducting threat modelling:  Airbnb, Uber, Netflix, YouTube, Amazon</w:t>
-      </w:r>
-    </w:p>
-    <w:p>
-      <w:pPr>
+        <w:t xml:space="preserve">Implementing MFA for all users: this will add a security layer to all user </w:t>
+      </w:r>
+    </w:p>
+    <w:p>
+      <w:pPr>
+        <w:pStyle w:val="ListParagraph"/>
         <w:numPr>
           <w:ilvl w:val="0"/>
           <w:numId w:val="1"/>
         </w:numPr>
       </w:pPr>
       <w:r>
-        <w:rPr>
-          <w:lang w:val="en-US"/>
-        </w:rPr>
-        <w:t>Create a use case diagram of your system (What are we building?)</w:t>
-      </w:r>
-    </w:p>
-    <w:p>
-      <w:pPr>
-        <w:numPr>
-          <w:ilvl w:val="0"/>
-          <w:numId w:val="1"/>
-        </w:numPr>
-      </w:pPr>
-      <w:r>
-        <w:rPr>
-          <w:lang w:val="en-US"/>
-        </w:rPr>
-        <w:t>Create 2 abuse cases and 2 misuse cases for your system (What could go wrong?)</w:t>
-      </w:r>
-    </w:p>
-    <w:p>
-      <w:pPr>
-        <w:numPr>
-          <w:ilvl w:val="0"/>
-          <w:numId w:val="1"/>
-        </w:numPr>
-      </w:pPr>
-      <w:r>
-        <w:rPr>
-          <w:lang w:val="en-US"/>
-        </w:rPr>
-        <w:t xml:space="preserve">Do threat modelling using STRIDE </w:t>
-      </w:r>
-      <w:proofErr w:type="gramStart"/>
-      <w:r>
-        <w:rPr>
-          <w:lang w:val="en-US"/>
-        </w:rPr>
-        <w:t>methodology</w:t>
-      </w:r>
-      <w:proofErr w:type="gramEnd"/>
-      <w:r>
-        <w:rPr>
-          <w:lang w:val="en-US"/>
-        </w:rPr>
-        <w:t xml:space="preserve"> (What could go wrong? And What we will do about it) and create a DFD of the system or 1 </w:t>
-      </w:r>
-      <w:proofErr w:type="gramStart"/>
-      <w:r>
-        <w:rPr>
-          <w:lang w:val="en-US"/>
-        </w:rPr>
-        <w:t>particular flow</w:t>
-      </w:r>
-      <w:proofErr w:type="gramEnd"/>
-    </w:p>
-    <w:p>
-      <w:pPr>
-        <w:numPr>
-          <w:ilvl w:val="0"/>
-          <w:numId w:val="1"/>
-        </w:numPr>
-      </w:pPr>
-      <w:r>
-        <w:rPr>
-          <w:lang w:val="en-US"/>
-        </w:rPr>
-        <w:t>Define 2 security requirements derived from your analysis of threat modelling</w:t>
-      </w:r>
-    </w:p>
-    <w:p>
-      <w:pPr>
-        <w:numPr>
-          <w:ilvl w:val="0"/>
-          <w:numId w:val="1"/>
-        </w:numPr>
-      </w:pPr>
-      <w:r>
-        <w:rPr>
-          <w:lang w:val="en-US"/>
-        </w:rPr>
-        <w:t>Show the analysis view in MS Tool, mitigate 5 identified threats, and generate the threat modelling report</w:t>
-      </w:r>
-    </w:p>
-    <w:p>
-      <w:pPr>
-        <w:numPr>
-          <w:ilvl w:val="0"/>
-          <w:numId w:val="1"/>
-        </w:numPr>
-      </w:pPr>
-      <w:r>
-        <w:rPr>
-          <w:lang w:val="en-US"/>
-        </w:rPr>
-        <w:t xml:space="preserve">Threat modeling Tools </w:t>
-      </w:r>
-    </w:p>
-    <w:p>
-      <w:pPr>
-        <w:numPr>
-          <w:ilvl w:val="1"/>
-          <w:numId w:val="1"/>
-        </w:numPr>
-      </w:pPr>
-      <w:r>
-        <w:rPr>
-          <w:lang w:val="en-US"/>
-        </w:rPr>
+        <w:t xml:space="preserve">Enforcing data encryption for sensitive </w:t>
+      </w:r>
+      <w:r>
+        <w:t>information:</w:t>
+      </w:r>
+      <w:r>
+        <w:t xml:space="preserve"> such as SSL/TSL when </w:t>
+      </w:r>
+      <w:r>
+        <w:t>communication</w:t>
+      </w:r>
+      <w:r>
+        <w:t xml:space="preserve"> between client and server</w:t>
+      </w:r>
+    </w:p>
+    <w:p>
+      <w:pPr>
+        <w:pStyle w:val="Heading1"/>
+      </w:pPr>
+      <w:r>
+        <w:t>Show the analysis view in MS Tool, mitigate 5 identified threats, and generate the threat</w:t>
+      </w:r>
+      <w:r>
+        <w:t xml:space="preserve"> </w:t>
+      </w:r>
+      <w:r>
+        <w:t>modelling report</w:t>
+      </w:r>
+    </w:p>
+    <w:p>
+      <w:pPr>
+        <w:pStyle w:val="ListParagraph"/>
+      </w:pPr>
+      <w:r>
+        <w:t>Creating</w:t>
+      </w:r>
+      <w:r>
+        <w:t xml:space="preserve"> system diagram </w:t>
+      </w:r>
+      <w:r>
+        <w:br/>
+      </w:r>
+      <w:r>
+        <w:t>Identify</w:t>
+      </w:r>
+      <w:r>
+        <w:t xml:space="preserve"> threats </w:t>
+      </w:r>
+      <w:r>
+        <w:br/>
+      </w:r>
+      <w:r>
+        <w:t>Analyse</w:t>
+      </w:r>
+      <w:r>
+        <w:t xml:space="preserve"> threats </w:t>
+      </w:r>
+      <w:r>
+        <w:br/>
+        <w:t xml:space="preserve">Mitigate </w:t>
+      </w:r>
+    </w:p>
+    <w:p>
+      <w:pPr>
+        <w:pStyle w:val="Heading1"/>
+      </w:pPr>
+      <w:r>
+        <w:t>Threat model</w:t>
+      </w:r>
+      <w:r>
+        <w:t>l</w:t>
+      </w:r>
+      <w:r>
+        <w:t xml:space="preserve">ing Tools </w:t>
+      </w:r>
+    </w:p>
+    <w:p/>
+    <w:p>
+      <w:pPr>
+        <w:pStyle w:val="Heading1"/>
+      </w:pPr>
+      <w:r>
         <w:t>Microsoft Thread Modelling (</w:t>
       </w:r>
-      <w:hyperlink r:id="rId5" w:history="1">
+      <w:hyperlink r:id="rId6">
         <w:r>
           <w:rPr>
             <w:rStyle w:val="Hyperlink"/>
-            <w:lang w:val="en-US"/>
           </w:rPr>
-          <w:t>https://learn.microsoft.com/en-us/azure/security/develop/threatmodeling-tool</w:t>
+          <w:t>https://learn.microsoft.com/en-us/azure/security/develop/hreatmodeling-tool</w:t>
         </w:r>
       </w:hyperlink>
       <w:r>
-        <w:rPr>
-          <w:lang w:val="en-US"/>
-        </w:rPr>
         <w:t>) – Automated (Download this one, and on the website, go to the “Getting Started” menu to follow the tutorial)</w:t>
       </w:r>
     </w:p>
     <w:p>
-      <w:pPr>
-        <w:numPr>
-          <w:ilvl w:val="1"/>
-          <w:numId w:val="1"/>
-        </w:numPr>
-      </w:pPr>
-      <w:r>
-        <w:rPr>
-          <w:lang w:val="en-US"/>
-        </w:rPr>
+      <w:r>
+        <w:t>x</w:t>
+      </w:r>
+    </w:p>
+    <w:p>
+      <w:pPr>
+        <w:pStyle w:val="Heading1"/>
+      </w:pPr>
+      <w:r>
         <w:t>OWASP Threat Dragon (</w:t>
       </w:r>
-      <w:hyperlink r:id="rId6" w:history="1">
+      <w:hyperlink r:id="rId7">
         <w:r>
           <w:rPr>
             <w:rStyle w:val="Hyperlink"/>
-            <w:lang w:val="en-US"/>
           </w:rPr>
           <w:t>https://owasp.org/www-project-threat-dragon/</w:t>
         </w:r>
       </w:hyperlink>
       <w:r>
-        <w:rPr>
-          <w:lang w:val="en-US"/>
-        </w:rPr>
         <w:t>) – Manual</w:t>
       </w:r>
     </w:p>
+    <w:p>
+      <w:r>
+        <w:t>x</w:t>
+      </w:r>
+    </w:p>
+    <w:p/>
+    <w:p/>
     <w:p/>
     <w:sectPr>
       <w:pgSz w:w="11906" w:h="16838"/>
@@ -341,8 +787,275 @@
       </w:rPr>
     </w:lvl>
   </w:abstractNum>
+  <w:abstractNum w:abstractNumId="1" w15:restartNumberingAfterBreak="0">
+    <w:nsid w:val="6F3D529F"/>
+    <w:multiLevelType w:val="hybridMultilevel"/>
+    <w:tmpl w:val="3D540A10"/>
+    <w:lvl w:ilvl="0" w:tplc="42A2D326">
+      <w:start w:val="1"/>
+      <w:numFmt w:val="decimal"/>
+      <w:lvlText w:val="%1."/>
+      <w:lvlJc w:val="left"/>
+      <w:pPr>
+        <w:ind w:left="720" w:hanging="360"/>
+      </w:pPr>
+    </w:lvl>
+    <w:lvl w:ilvl="1" w:tplc="180CDB9A">
+      <w:start w:val="1"/>
+      <w:numFmt w:val="lowerLetter"/>
+      <w:lvlText w:val="%2."/>
+      <w:lvlJc w:val="left"/>
+      <w:pPr>
+        <w:ind w:left="1440" w:hanging="360"/>
+      </w:pPr>
+    </w:lvl>
+    <w:lvl w:ilvl="2" w:tplc="38989B9C">
+      <w:start w:val="1"/>
+      <w:numFmt w:val="lowerRoman"/>
+      <w:lvlText w:val="%3."/>
+      <w:lvlJc w:val="right"/>
+      <w:pPr>
+        <w:ind w:left="2160" w:hanging="180"/>
+      </w:pPr>
+    </w:lvl>
+    <w:lvl w:ilvl="3" w:tplc="4E0A6AAA">
+      <w:start w:val="1"/>
+      <w:numFmt w:val="decimal"/>
+      <w:lvlText w:val="%4."/>
+      <w:lvlJc w:val="left"/>
+      <w:pPr>
+        <w:ind w:left="2880" w:hanging="360"/>
+      </w:pPr>
+    </w:lvl>
+    <w:lvl w:ilvl="4" w:tplc="6900BF14">
+      <w:start w:val="1"/>
+      <w:numFmt w:val="lowerLetter"/>
+      <w:lvlText w:val="%5."/>
+      <w:lvlJc w:val="left"/>
+      <w:pPr>
+        <w:ind w:left="3600" w:hanging="360"/>
+      </w:pPr>
+    </w:lvl>
+    <w:lvl w:ilvl="5" w:tplc="04D4B128">
+      <w:start w:val="1"/>
+      <w:numFmt w:val="lowerRoman"/>
+      <w:lvlText w:val="%6."/>
+      <w:lvlJc w:val="right"/>
+      <w:pPr>
+        <w:ind w:left="4320" w:hanging="180"/>
+      </w:pPr>
+    </w:lvl>
+    <w:lvl w:ilvl="6" w:tplc="CF0ED16A">
+      <w:start w:val="1"/>
+      <w:numFmt w:val="decimal"/>
+      <w:lvlText w:val="%7."/>
+      <w:lvlJc w:val="left"/>
+      <w:pPr>
+        <w:ind w:left="5040" w:hanging="360"/>
+      </w:pPr>
+    </w:lvl>
+    <w:lvl w:ilvl="7" w:tplc="4D18193C">
+      <w:start w:val="1"/>
+      <w:numFmt w:val="lowerLetter"/>
+      <w:lvlText w:val="%8."/>
+      <w:lvlJc w:val="left"/>
+      <w:pPr>
+        <w:ind w:left="5760" w:hanging="360"/>
+      </w:pPr>
+    </w:lvl>
+    <w:lvl w:ilvl="8" w:tplc="69708FDA">
+      <w:start w:val="1"/>
+      <w:numFmt w:val="lowerRoman"/>
+      <w:lvlText w:val="%9."/>
+      <w:lvlJc w:val="right"/>
+      <w:pPr>
+        <w:ind w:left="6480" w:hanging="180"/>
+      </w:pPr>
+    </w:lvl>
+  </w:abstractNum>
+  <w:abstractNum w:abstractNumId="2" w15:restartNumberingAfterBreak="0">
+    <w:nsid w:val="73DB2438"/>
+    <w:multiLevelType w:val="hybridMultilevel"/>
+    <w:tmpl w:val="FFFFFFFF"/>
+    <w:lvl w:ilvl="0" w:tplc="775456F6">
+      <w:start w:val="1"/>
+      <w:numFmt w:val="decimal"/>
+      <w:lvlText w:val="%1."/>
+      <w:lvlJc w:val="left"/>
+      <w:pPr>
+        <w:ind w:left="720" w:hanging="360"/>
+      </w:pPr>
+    </w:lvl>
+    <w:lvl w:ilvl="1" w:tplc="B5D43A72">
+      <w:start w:val="1"/>
+      <w:numFmt w:val="lowerLetter"/>
+      <w:lvlText w:val="%2."/>
+      <w:lvlJc w:val="left"/>
+      <w:pPr>
+        <w:ind w:left="1440" w:hanging="360"/>
+      </w:pPr>
+    </w:lvl>
+    <w:lvl w:ilvl="2" w:tplc="97D432B2">
+      <w:start w:val="1"/>
+      <w:numFmt w:val="lowerRoman"/>
+      <w:lvlText w:val="%3."/>
+      <w:lvlJc w:val="right"/>
+      <w:pPr>
+        <w:ind w:left="2160" w:hanging="180"/>
+      </w:pPr>
+    </w:lvl>
+    <w:lvl w:ilvl="3" w:tplc="38F8E438">
+      <w:start w:val="1"/>
+      <w:numFmt w:val="decimal"/>
+      <w:lvlText w:val="%4."/>
+      <w:lvlJc w:val="left"/>
+      <w:pPr>
+        <w:ind w:left="2880" w:hanging="360"/>
+      </w:pPr>
+    </w:lvl>
+    <w:lvl w:ilvl="4" w:tplc="E69225CA">
+      <w:start w:val="1"/>
+      <w:numFmt w:val="lowerLetter"/>
+      <w:lvlText w:val="%5."/>
+      <w:lvlJc w:val="left"/>
+      <w:pPr>
+        <w:ind w:left="3600" w:hanging="360"/>
+      </w:pPr>
+    </w:lvl>
+    <w:lvl w:ilvl="5" w:tplc="FB0A706A">
+      <w:start w:val="1"/>
+      <w:numFmt w:val="lowerRoman"/>
+      <w:lvlText w:val="%6."/>
+      <w:lvlJc w:val="right"/>
+      <w:pPr>
+        <w:ind w:left="4320" w:hanging="180"/>
+      </w:pPr>
+    </w:lvl>
+    <w:lvl w:ilvl="6" w:tplc="10D4F4D0">
+      <w:start w:val="1"/>
+      <w:numFmt w:val="decimal"/>
+      <w:lvlText w:val="%7."/>
+      <w:lvlJc w:val="left"/>
+      <w:pPr>
+        <w:ind w:left="5040" w:hanging="360"/>
+      </w:pPr>
+    </w:lvl>
+    <w:lvl w:ilvl="7" w:tplc="5810F396">
+      <w:start w:val="1"/>
+      <w:numFmt w:val="lowerLetter"/>
+      <w:lvlText w:val="%8."/>
+      <w:lvlJc w:val="left"/>
+      <w:pPr>
+        <w:ind w:left="5760" w:hanging="360"/>
+      </w:pPr>
+    </w:lvl>
+    <w:lvl w:ilvl="8" w:tplc="75468102">
+      <w:start w:val="1"/>
+      <w:numFmt w:val="lowerRoman"/>
+      <w:lvlText w:val="%9."/>
+      <w:lvlJc w:val="right"/>
+      <w:pPr>
+        <w:ind w:left="6480" w:hanging="180"/>
+      </w:pPr>
+    </w:lvl>
+  </w:abstractNum>
+  <w:abstractNum w:abstractNumId="3" w15:restartNumberingAfterBreak="0">
+    <w:nsid w:val="7E4B9004"/>
+    <w:multiLevelType w:val="hybridMultilevel"/>
+    <w:tmpl w:val="A6DE2BA8"/>
+    <w:lvl w:ilvl="0" w:tplc="166A37AA">
+      <w:start w:val="1"/>
+      <w:numFmt w:val="decimal"/>
+      <w:lvlText w:val="%1."/>
+      <w:lvlJc w:val="left"/>
+      <w:pPr>
+        <w:ind w:left="720" w:hanging="360"/>
+      </w:pPr>
+    </w:lvl>
+    <w:lvl w:ilvl="1" w:tplc="DF6E4472">
+      <w:start w:val="1"/>
+      <w:numFmt w:val="lowerLetter"/>
+      <w:lvlText w:val="%2."/>
+      <w:lvlJc w:val="left"/>
+      <w:pPr>
+        <w:ind w:left="1440" w:hanging="360"/>
+      </w:pPr>
+    </w:lvl>
+    <w:lvl w:ilvl="2" w:tplc="1F58D58C">
+      <w:start w:val="1"/>
+      <w:numFmt w:val="lowerRoman"/>
+      <w:lvlText w:val="%3."/>
+      <w:lvlJc w:val="right"/>
+      <w:pPr>
+        <w:ind w:left="2160" w:hanging="180"/>
+      </w:pPr>
+    </w:lvl>
+    <w:lvl w:ilvl="3" w:tplc="D7905EAE">
+      <w:start w:val="1"/>
+      <w:numFmt w:val="decimal"/>
+      <w:lvlText w:val="%4."/>
+      <w:lvlJc w:val="left"/>
+      <w:pPr>
+        <w:ind w:left="2880" w:hanging="360"/>
+      </w:pPr>
+    </w:lvl>
+    <w:lvl w:ilvl="4" w:tplc="A84E22BC">
+      <w:start w:val="1"/>
+      <w:numFmt w:val="lowerLetter"/>
+      <w:lvlText w:val="%5."/>
+      <w:lvlJc w:val="left"/>
+      <w:pPr>
+        <w:ind w:left="3600" w:hanging="360"/>
+      </w:pPr>
+    </w:lvl>
+    <w:lvl w:ilvl="5" w:tplc="0CFEBE28">
+      <w:start w:val="1"/>
+      <w:numFmt w:val="lowerRoman"/>
+      <w:lvlText w:val="%6."/>
+      <w:lvlJc w:val="right"/>
+      <w:pPr>
+        <w:ind w:left="4320" w:hanging="180"/>
+      </w:pPr>
+    </w:lvl>
+    <w:lvl w:ilvl="6" w:tplc="909073D2">
+      <w:start w:val="1"/>
+      <w:numFmt w:val="decimal"/>
+      <w:lvlText w:val="%7."/>
+      <w:lvlJc w:val="left"/>
+      <w:pPr>
+        <w:ind w:left="5040" w:hanging="360"/>
+      </w:pPr>
+    </w:lvl>
+    <w:lvl w:ilvl="7" w:tplc="A5A65CB2">
+      <w:start w:val="1"/>
+      <w:numFmt w:val="lowerLetter"/>
+      <w:lvlText w:val="%8."/>
+      <w:lvlJc w:val="left"/>
+      <w:pPr>
+        <w:ind w:left="5760" w:hanging="360"/>
+      </w:pPr>
+    </w:lvl>
+    <w:lvl w:ilvl="8" w:tplc="AC70E93C">
+      <w:start w:val="1"/>
+      <w:numFmt w:val="lowerRoman"/>
+      <w:lvlText w:val="%9."/>
+      <w:lvlJc w:val="right"/>
+      <w:pPr>
+        <w:ind w:left="6480" w:hanging="180"/>
+      </w:pPr>
+    </w:lvl>
+  </w:abstractNum>
   <w:num w:numId="1" w16cid:durableId="674112446">
     <w:abstractNumId w:val="0"/>
+  </w:num>
+  <w:num w:numId="2" w16cid:durableId="1042053921">
+    <w:abstractNumId w:val="1"/>
+  </w:num>
+  <w:num w:numId="3" w16cid:durableId="1743407716">
+    <w:abstractNumId w:val="3"/>
+  </w:num>
+  <w:num w:numId="4" w16cid:durableId="1891382010">
+    <w:abstractNumId w:val="2"/>
   </w:num>
 </w:numbering>
 </file>
@@ -948,6 +1661,7 @@
   <w:style w:type="character" w:default="1" w:styleId="DefaultParagraphFont">
     <w:name w:val="Default Paragraph Font"/>
     <w:uiPriority w:val="1"/>
+    <w:semiHidden/>
     <w:unhideWhenUsed/>
   </w:style>
   <w:style w:type="table" w:default="1" w:styleId="TableNormal">

</xml_diff>